<commit_message>
some work to demonstrate visualisations
</commit_message>
<xml_diff>
--- a/documents/Статья v0.2.docx
+++ b/documents/Статья v0.2.docx
@@ -514,14 +514,7 @@
           <w:rFonts w:cstheme="minorHAnsi"/>
           <w:color w:val="00B050"/>
         </w:rPr>
-        <w:t>[</w:t>
-      </w:r>
-      <w:r>
-        <w:rPr>
-          <w:rFonts w:cstheme="minorHAnsi"/>
-          <w:color w:val="00B050"/>
-        </w:rPr>
-        <w:t xml:space="preserve">Нужно что-то наплести про необходимость визуализации многомерных данных и </w:t>
+        <w:t xml:space="preserve">[Нужно что-то наплести про необходимость визуализации многомерных данных и </w:t>
       </w:r>
       <w:proofErr w:type="spellStart"/>
       <w:r>
@@ -3719,7 +3712,6 @@
           <w:rFonts w:cstheme="minorHAnsi"/>
           <w:color w:val="000000"/>
           <w:shd w:val="clear" w:color="auto" w:fill="FFFFFF"/>
-          <w:lang w:val="en-US"/>
         </w:rPr>
         <w:t xml:space="preserve">4.1. </w:t>
       </w:r>
@@ -5926,7 +5918,21 @@
           <w:rFonts w:cstheme="minorHAnsi"/>
           <w:color w:val="00B050"/>
         </w:rPr>
-        <w:t xml:space="preserve">, во-вторых, результаты у классификации получаются еще более плачевные чем для бинарной разметки: нейтральная категория практически не распознаваема, путается и с негативными, и с позитивными. Поэтому и было принято решение категории нейтральная и позитивная объединить в категорию </w:t>
+        <w:t>, во-вторых, результаты у классификации получаются еще более плачевные чем для бинарной разметки: нейтральная категория практически не распознаваема, путается и с негативными, и с позитивными. Поэтому и было принято решение к</w:t>
+      </w:r>
+      <w:r>
+        <w:rPr>
+          <w:rFonts w:cstheme="minorHAnsi"/>
+          <w:color w:val="70AD47" w:themeColor="accent6"/>
+        </w:rPr>
+        <w:t>атегори</w:t>
+      </w:r>
+      <w:r>
+        <w:rPr>
+          <w:rFonts w:cstheme="minorHAnsi"/>
+          <w:color w:val="00B050"/>
+        </w:rPr>
+        <w:t xml:space="preserve">и нейтральная и позитивная объединить в категорию </w:t>
       </w:r>
       <w:proofErr w:type="spellStart"/>
       <w:r>
@@ -5978,7 +5984,6 @@
           <w:rFonts w:cstheme="minorHAnsi"/>
           <w:color w:val="FF0000"/>
           <w:shd w:val="clear" w:color="auto" w:fill="FFFFFF"/>
-          <w:lang w:val="en-US"/>
         </w:rPr>
         <w:t>]</w:t>
       </w:r>
@@ -6907,7 +6912,7 @@
       <w:r>
         <w:rPr>
           <w:rFonts w:cstheme="minorHAnsi"/>
-          <w:color w:val="FF0000"/>
+          <w:color w:val="70AD47" w:themeColor="accent6"/>
           <w:shd w:val="clear" w:color="auto" w:fill="FFFFFF"/>
         </w:rPr>
         <w:t>[</w:t>
@@ -6915,14 +6920,14 @@
       <w:r>
         <w:rPr>
           <w:rFonts w:cstheme="minorHAnsi"/>
-          <w:color w:val="FF0000"/>
+          <w:color w:val="70AD47" w:themeColor="accent6"/>
         </w:rPr>
         <w:t>Каким символом или сокращением обозвать?</w:t>
       </w:r>
       <w:r>
         <w:rPr>
           <w:rFonts w:cstheme="minorHAnsi"/>
-          <w:color w:val="FF0000"/>
+          <w:color w:val="70AD47" w:themeColor="accent6"/>
           <w:shd w:val="clear" w:color="auto" w:fill="FFFFFF"/>
         </w:rPr>
         <w:t>]</w:t>
@@ -7093,6 +7098,7 @@
                 <w:color w:val="000000"/>
                 <w:lang w:eastAsia="ru-RU"/>
               </w:rPr>
+              <w:lastRenderedPageBreak/>
               <w:t>Набор данных</w:t>
             </w:r>
           </w:p>
@@ -7775,7 +7781,6 @@
                 <w:color w:val="000000"/>
                 <w:lang w:eastAsia="ru-RU"/>
               </w:rPr>
-              <w:lastRenderedPageBreak/>
               <w:t>Emo</w:t>
             </w:r>
             <w:proofErr w:type="spellEnd"/>
@@ -8963,13 +8968,11 @@
         <w:jc w:val="both"/>
         <w:rPr>
           <w:color w:val="00B050"/>
-          <w:lang w:val="en-US"/>
         </w:rPr>
       </w:pPr>
       <w:r>
         <w:rPr>
           <w:color w:val="00B050"/>
-          <w:lang w:val="en-US"/>
         </w:rPr>
         <w:t>[</w:t>
       </w:r>
@@ -8996,7 +8999,6 @@
       <w:r>
         <w:rPr>
           <w:color w:val="00B050"/>
-          <w:lang w:val="en-US"/>
         </w:rPr>
         <w:t>]</w:t>
       </w:r>
@@ -9072,12 +9074,14 @@
         <w:rPr>
           <w:b/>
           <w:bCs/>
+          <w:lang w:val="en-US"/>
         </w:rPr>
       </w:pPr>
       <w:r>
         <w:rPr>
           <w:b/>
           <w:bCs/>
+          <w:lang w:val="en-US"/>
         </w:rPr>
         <w:t xml:space="preserve">7. </w:t>
       </w:r>
@@ -9092,6 +9096,7 @@
         <w:rPr>
           <w:b/>
           <w:bCs/>
+          <w:lang w:val="en-US"/>
         </w:rPr>
         <w:t>.</w:t>
       </w:r>
@@ -9108,6 +9113,7 @@
         <w:rPr>
           <w:lang w:val="en-US"/>
         </w:rPr>
+        <w:lastRenderedPageBreak/>
         <w:t>[</w:t>
       </w:r>
       <w:proofErr w:type="gramStart"/>
@@ -9238,14 +9244,14 @@
         <w:jc w:val="both"/>
         <w:rPr>
           <w:rFonts w:cstheme="minorHAnsi"/>
-        </w:rPr>
-      </w:pPr>
-      <w:r>
-        <w:rPr>
-          <w:rFonts w:cstheme="minorHAnsi"/>
-          <w:lang w:val="en-US"/>
-        </w:rPr>
-        <w:lastRenderedPageBreak/>
+          <w:lang w:val="en-US"/>
+        </w:rPr>
+      </w:pPr>
+      <w:r>
+        <w:rPr>
+          <w:rFonts w:cstheme="minorHAnsi"/>
+          <w:lang w:val="en-US"/>
+        </w:rPr>
         <w:t>[</w:t>
       </w:r>
       <w:proofErr w:type="gramStart"/>
@@ -9418,6 +9424,7 @@
       <w:r>
         <w:rPr>
           <w:rFonts w:cstheme="minorHAnsi"/>
+          <w:lang w:val="en-US"/>
         </w:rPr>
         <w:t xml:space="preserve"> </w:t>
       </w:r>
@@ -9431,6 +9438,7 @@
       <w:r>
         <w:rPr>
           <w:rFonts w:cstheme="minorHAnsi"/>
+          <w:lang w:val="en-US"/>
         </w:rPr>
         <w:t>. 97. 315-31. 10.1037/0033-295</w:t>
       </w:r>
@@ -9444,6 +9452,7 @@
       <w:r>
         <w:rPr>
           <w:rFonts w:cstheme="minorHAnsi"/>
+          <w:lang w:val="en-US"/>
         </w:rPr>
         <w:t>.97.3.315.</w:t>
       </w:r>
@@ -12190,6 +12199,7 @@
           <w:shd w:val="clear" w:color="auto" w:fill="FCFCFC"/>
           <w:lang w:val="en-US"/>
         </w:rPr>
+        <w:lastRenderedPageBreak/>
         <w:t>[16]</w:t>
       </w:r>
       <w:r>
@@ -12558,7 +12568,6 @@
           <w:shd w:val="clear" w:color="auto" w:fill="FCFCFC"/>
           <w:lang w:val="en-US"/>
         </w:rPr>
-        <w:lastRenderedPageBreak/>
         <w:t>[17]</w:t>
       </w:r>
       <w:r>
@@ -13248,7 +13257,6 @@
           <w:rFonts w:cstheme="minorHAnsi"/>
           <w:color w:val="222222"/>
           <w:shd w:val="clear" w:color="auto" w:fill="FFFFFF"/>
-          <w:lang w:val="en-US"/>
         </w:rPr>
       </w:pPr>
       <w:r>
@@ -13483,7 +13491,6 @@
           <w:rFonts w:cstheme="minorHAnsi"/>
           <w:color w:val="222222"/>
           <w:shd w:val="clear" w:color="auto" w:fill="FFFFFF"/>
-          <w:lang w:val="en-US"/>
         </w:rPr>
         <w:t xml:space="preserve"> </w:t>
       </w:r>
@@ -13501,7 +13508,6 @@
           <w:rFonts w:cstheme="minorHAnsi"/>
           <w:color w:val="222222"/>
           <w:shd w:val="clear" w:color="auto" w:fill="FFFFFF"/>
-          <w:lang w:val="en-US"/>
         </w:rPr>
         <w:t xml:space="preserve"> </w:t>
       </w:r>
@@ -13519,7 +13525,6 @@
           <w:rFonts w:cstheme="minorHAnsi"/>
           <w:color w:val="222222"/>
           <w:shd w:val="clear" w:color="auto" w:fill="FFFFFF"/>
-          <w:lang w:val="en-US"/>
         </w:rPr>
         <w:t xml:space="preserve"> </w:t>
       </w:r>
@@ -13537,7 +13542,6 @@
           <w:rFonts w:cstheme="minorHAnsi"/>
           <w:color w:val="222222"/>
           <w:shd w:val="clear" w:color="auto" w:fill="FFFFFF"/>
-          <w:lang w:val="en-US"/>
         </w:rPr>
         <w:t xml:space="preserve"> </w:t>
       </w:r>
@@ -13555,7 +13559,6 @@
           <w:rFonts w:cstheme="minorHAnsi"/>
           <w:color w:val="222222"/>
           <w:shd w:val="clear" w:color="auto" w:fill="FFFFFF"/>
-          <w:lang w:val="en-US"/>
         </w:rPr>
         <w:t xml:space="preserve"> 9(</w:t>
       </w:r>
@@ -13573,7 +13576,6 @@
           <w:rFonts w:cstheme="minorHAnsi"/>
           <w:color w:val="222222"/>
           <w:shd w:val="clear" w:color="auto" w:fill="FFFFFF"/>
-          <w:lang w:val="en-US"/>
         </w:rPr>
         <w:t>):2579-2605, 2008.</w:t>
       </w:r>
@@ -13601,7 +13603,6 @@
           <w:rFonts w:cstheme="minorHAnsi"/>
           <w:color w:val="222222"/>
           <w:shd w:val="clear" w:color="auto" w:fill="FFFFFF"/>
-          <w:lang w:val="en-US"/>
         </w:rPr>
         <w:t>23</w:t>
       </w:r>
@@ -13636,6 +13637,7 @@
           <w:rFonts w:cstheme="minorHAnsi"/>
           <w:color w:val="222222"/>
           <w:shd w:val="clear" w:color="auto" w:fill="FFFFFF"/>
+          <w:lang w:val="en-US"/>
         </w:rPr>
         <w:t>, pp.119-121.</w:t>
       </w:r>

</xml_diff>